<commit_message>
Configure Flyway plugin and update application-test.properties for database connection settings
</commit_message>
<xml_diff>
--- a/Manual.docx
+++ b/Manual.docx
@@ -3025,39 +3025,43 @@
           <w:b/>
           <w:b/>
           <w:bCs/>
-          <w:sz w:val="36"/>
-          <w:szCs w:val="36"/>
-        </w:rPr>
-      </w:pPr>
-      <w:r>
-        <w:rPr>
-          <w:b/>
-          <w:bCs/>
-          <w:sz w:val="36"/>
-          <w:szCs w:val="36"/>
-        </w:rPr>
-      </w:r>
-    </w:p>
-    <w:p>
-      <w:pPr>
-        <w:pStyle w:val="Normal"/>
-        <w:bidi w:val="0"/>
-        <w:jc w:val="left"/>
-        <w:rPr>
-          <w:b/>
-          <w:b/>
-          <w:bCs/>
-          <w:sz w:val="36"/>
-          <w:szCs w:val="36"/>
-        </w:rPr>
-      </w:pPr>
-      <w:r>
-        <w:rPr>
-          <w:b/>
-          <w:bCs/>
-          <w:sz w:val="36"/>
-          <w:szCs w:val="36"/>
-        </w:rPr>
+          <w:color w:val="C9211E"/>
+          <w:sz w:val="42"/>
+          <w:szCs w:val="42"/>
+        </w:rPr>
+      </w:pPr>
+      <w:r>
+        <w:rPr>
+          <w:b/>
+          <w:bCs/>
+          <w:color w:val="C9211E"/>
+          <w:sz w:val="42"/>
+          <w:szCs w:val="42"/>
+        </w:rPr>
+        <w:t>PREPARE DATABASE SCHEMA</w:t>
+      </w:r>
+    </w:p>
+    <w:p>
+      <w:pPr>
+        <w:pStyle w:val="Normal"/>
+        <w:bidi w:val="0"/>
+        <w:jc w:val="left"/>
+        <w:rPr>
+          <w:b/>
+          <w:b/>
+          <w:bCs/>
+          <w:sz w:val="36"/>
+          <w:szCs w:val="36"/>
+        </w:rPr>
+      </w:pPr>
+      <w:r>
+        <w:rPr>
+          <w:b/>
+          <w:bCs/>
+          <w:sz w:val="36"/>
+          <w:szCs w:val="36"/>
+        </w:rPr>
+        <w:t>mvn flyway:migrate</w:t>
       </w:r>
     </w:p>
     <w:p>
@@ -9063,7 +9067,18 @@
         </w:rPr>
       </w:pPr>
       <w:r>
-        <w:rPr/>
+        <w:rPr>
+          <w:rFonts w:ascii="Roboto Mono;monospace" w:hAnsi="Roboto Mono;monospace"/>
+          <w:b/>
+          <w:bCs/>
+          <w:i w:val="false"/>
+          <w:caps w:val="false"/>
+          <w:smallCaps w:val="false"/>
+          <w:color w:val="F8F8F2"/>
+          <w:spacing w:val="0"/>
+          <w:sz w:val="56"/>
+          <w:szCs w:val="56"/>
+        </w:rPr>
       </w:r>
     </w:p>
     <w:p>
@@ -9087,7 +9102,18 @@
         </w:rPr>
       </w:pPr>
       <w:r>
-        <w:rPr/>
+        <w:rPr>
+          <w:rFonts w:ascii="Roboto Mono;monospace" w:hAnsi="Roboto Mono;monospace"/>
+          <w:b/>
+          <w:bCs/>
+          <w:i w:val="false"/>
+          <w:caps w:val="false"/>
+          <w:smallCaps w:val="false"/>
+          <w:color w:val="F8F8F2"/>
+          <w:spacing w:val="0"/>
+          <w:sz w:val="56"/>
+          <w:szCs w:val="56"/>
+        </w:rPr>
       </w:r>
     </w:p>
     <w:p>
@@ -9111,7 +9137,18 @@
         </w:rPr>
       </w:pPr>
       <w:r>
-        <w:rPr/>
+        <w:rPr>
+          <w:rFonts w:ascii="Roboto Mono;monospace" w:hAnsi="Roboto Mono;monospace"/>
+          <w:b/>
+          <w:bCs/>
+          <w:i w:val="false"/>
+          <w:caps w:val="false"/>
+          <w:smallCaps w:val="false"/>
+          <w:color w:val="F8F8F2"/>
+          <w:spacing w:val="0"/>
+          <w:sz w:val="56"/>
+          <w:szCs w:val="56"/>
+        </w:rPr>
       </w:r>
     </w:p>
     <w:p>
@@ -9135,7 +9172,18 @@
         </w:rPr>
       </w:pPr>
       <w:r>
-        <w:rPr/>
+        <w:rPr>
+          <w:rFonts w:ascii="Roboto Mono;monospace" w:hAnsi="Roboto Mono;monospace"/>
+          <w:b/>
+          <w:bCs/>
+          <w:i w:val="false"/>
+          <w:caps w:val="false"/>
+          <w:smallCaps w:val="false"/>
+          <w:color w:val="F8F8F2"/>
+          <w:spacing w:val="0"/>
+          <w:sz w:val="56"/>
+          <w:szCs w:val="56"/>
+        </w:rPr>
       </w:r>
     </w:p>
     <w:p>
@@ -9159,7 +9207,18 @@
         </w:rPr>
       </w:pPr>
       <w:r>
-        <w:rPr/>
+        <w:rPr>
+          <w:rFonts w:ascii="Roboto Mono;monospace" w:hAnsi="Roboto Mono;monospace"/>
+          <w:b/>
+          <w:bCs/>
+          <w:i w:val="false"/>
+          <w:caps w:val="false"/>
+          <w:smallCaps w:val="false"/>
+          <w:color w:val="F8F8F2"/>
+          <w:spacing w:val="0"/>
+          <w:sz w:val="56"/>
+          <w:szCs w:val="56"/>
+        </w:rPr>
       </w:r>
     </w:p>
     <w:p>
@@ -9183,7 +9242,18 @@
         </w:rPr>
       </w:pPr>
       <w:r>
-        <w:rPr/>
+        <w:rPr>
+          <w:rFonts w:ascii="Roboto Mono;monospace" w:hAnsi="Roboto Mono;monospace"/>
+          <w:b/>
+          <w:bCs/>
+          <w:i w:val="false"/>
+          <w:caps w:val="false"/>
+          <w:smallCaps w:val="false"/>
+          <w:color w:val="F8F8F2"/>
+          <w:spacing w:val="0"/>
+          <w:sz w:val="56"/>
+          <w:szCs w:val="56"/>
+        </w:rPr>
       </w:r>
     </w:p>
     <w:p>
@@ -9207,7 +9277,18 @@
         </w:rPr>
       </w:pPr>
       <w:r>
-        <w:rPr/>
+        <w:rPr>
+          <w:rFonts w:ascii="Roboto Mono;monospace" w:hAnsi="Roboto Mono;monospace"/>
+          <w:b/>
+          <w:bCs/>
+          <w:i w:val="false"/>
+          <w:caps w:val="false"/>
+          <w:smallCaps w:val="false"/>
+          <w:color w:val="F8F8F2"/>
+          <w:spacing w:val="0"/>
+          <w:sz w:val="56"/>
+          <w:szCs w:val="56"/>
+        </w:rPr>
       </w:r>
     </w:p>
     <w:p>
@@ -9231,7 +9312,18 @@
         </w:rPr>
       </w:pPr>
       <w:r>
-        <w:rPr/>
+        <w:rPr>
+          <w:rFonts w:ascii="Roboto Mono;monospace" w:hAnsi="Roboto Mono;monospace"/>
+          <w:b/>
+          <w:bCs/>
+          <w:i w:val="false"/>
+          <w:caps w:val="false"/>
+          <w:smallCaps w:val="false"/>
+          <w:color w:val="F8F8F2"/>
+          <w:spacing w:val="0"/>
+          <w:sz w:val="56"/>
+          <w:szCs w:val="56"/>
+        </w:rPr>
       </w:r>
     </w:p>
     <w:p>
@@ -9255,7 +9347,18 @@
         </w:rPr>
       </w:pPr>
       <w:r>
-        <w:rPr/>
+        <w:rPr>
+          <w:rFonts w:ascii="Roboto Mono;monospace" w:hAnsi="Roboto Mono;monospace"/>
+          <w:b/>
+          <w:bCs/>
+          <w:i w:val="false"/>
+          <w:caps w:val="false"/>
+          <w:smallCaps w:val="false"/>
+          <w:color w:val="F8F8F2"/>
+          <w:spacing w:val="0"/>
+          <w:sz w:val="56"/>
+          <w:szCs w:val="56"/>
+        </w:rPr>
       </w:r>
     </w:p>
     <w:p>
@@ -9279,7 +9382,18 @@
         </w:rPr>
       </w:pPr>
       <w:r>
-        <w:rPr/>
+        <w:rPr>
+          <w:rFonts w:ascii="Roboto Mono;monospace" w:hAnsi="Roboto Mono;monospace"/>
+          <w:b/>
+          <w:bCs/>
+          <w:i w:val="false"/>
+          <w:caps w:val="false"/>
+          <w:smallCaps w:val="false"/>
+          <w:color w:val="F8F8F2"/>
+          <w:spacing w:val="0"/>
+          <w:sz w:val="56"/>
+          <w:szCs w:val="56"/>
+        </w:rPr>
       </w:r>
     </w:p>
     <w:p>
@@ -9303,7 +9417,18 @@
         </w:rPr>
       </w:pPr>
       <w:r>
-        <w:rPr/>
+        <w:rPr>
+          <w:rFonts w:ascii="Roboto Mono;monospace" w:hAnsi="Roboto Mono;monospace"/>
+          <w:b/>
+          <w:bCs/>
+          <w:i w:val="false"/>
+          <w:caps w:val="false"/>
+          <w:smallCaps w:val="false"/>
+          <w:color w:val="F8F8F2"/>
+          <w:spacing w:val="0"/>
+          <w:sz w:val="56"/>
+          <w:szCs w:val="56"/>
+        </w:rPr>
       </w:r>
     </w:p>
     <w:p>
@@ -9327,7 +9452,18 @@
         </w:rPr>
       </w:pPr>
       <w:r>
-        <w:rPr/>
+        <w:rPr>
+          <w:rFonts w:ascii="Roboto Mono;monospace" w:hAnsi="Roboto Mono;monospace"/>
+          <w:b/>
+          <w:bCs/>
+          <w:i w:val="false"/>
+          <w:caps w:val="false"/>
+          <w:smallCaps w:val="false"/>
+          <w:color w:val="F8F8F2"/>
+          <w:spacing w:val="0"/>
+          <w:sz w:val="56"/>
+          <w:szCs w:val="56"/>
+        </w:rPr>
       </w:r>
     </w:p>
     <w:p>
@@ -9351,7 +9487,18 @@
         </w:rPr>
       </w:pPr>
       <w:r>
-        <w:rPr/>
+        <w:rPr>
+          <w:rFonts w:ascii="Roboto Mono;monospace" w:hAnsi="Roboto Mono;monospace"/>
+          <w:b/>
+          <w:bCs/>
+          <w:i w:val="false"/>
+          <w:caps w:val="false"/>
+          <w:smallCaps w:val="false"/>
+          <w:color w:val="F8F8F2"/>
+          <w:spacing w:val="0"/>
+          <w:sz w:val="56"/>
+          <w:szCs w:val="56"/>
+        </w:rPr>
       </w:r>
     </w:p>
     <w:p>
@@ -9375,7 +9522,18 @@
         </w:rPr>
       </w:pPr>
       <w:r>
-        <w:rPr/>
+        <w:rPr>
+          <w:rFonts w:ascii="Roboto Mono;monospace" w:hAnsi="Roboto Mono;monospace"/>
+          <w:b/>
+          <w:bCs/>
+          <w:i w:val="false"/>
+          <w:caps w:val="false"/>
+          <w:smallCaps w:val="false"/>
+          <w:color w:val="F8F8F2"/>
+          <w:spacing w:val="0"/>
+          <w:sz w:val="56"/>
+          <w:szCs w:val="56"/>
+        </w:rPr>
       </w:r>
     </w:p>
     <w:p>
@@ -9399,7 +9557,18 @@
         </w:rPr>
       </w:pPr>
       <w:r>
-        <w:rPr/>
+        <w:rPr>
+          <w:rFonts w:ascii="Roboto Mono;monospace" w:hAnsi="Roboto Mono;monospace"/>
+          <w:b/>
+          <w:bCs/>
+          <w:i w:val="false"/>
+          <w:caps w:val="false"/>
+          <w:smallCaps w:val="false"/>
+          <w:color w:val="F8F8F2"/>
+          <w:spacing w:val="0"/>
+          <w:sz w:val="56"/>
+          <w:szCs w:val="56"/>
+        </w:rPr>
       </w:r>
     </w:p>
     <w:p>
@@ -9423,7 +9592,18 @@
         </w:rPr>
       </w:pPr>
       <w:r>
-        <w:rPr/>
+        <w:rPr>
+          <w:rFonts w:ascii="Roboto Mono;monospace" w:hAnsi="Roboto Mono;monospace"/>
+          <w:b/>
+          <w:bCs/>
+          <w:i w:val="false"/>
+          <w:caps w:val="false"/>
+          <w:smallCaps w:val="false"/>
+          <w:color w:val="F8F8F2"/>
+          <w:spacing w:val="0"/>
+          <w:sz w:val="56"/>
+          <w:szCs w:val="56"/>
+        </w:rPr>
       </w:r>
     </w:p>
     <w:p>
@@ -9447,7 +9627,18 @@
         </w:rPr>
       </w:pPr>
       <w:r>
-        <w:rPr/>
+        <w:rPr>
+          <w:rFonts w:ascii="Roboto Mono;monospace" w:hAnsi="Roboto Mono;monospace"/>
+          <w:b/>
+          <w:bCs/>
+          <w:i w:val="false"/>
+          <w:caps w:val="false"/>
+          <w:smallCaps w:val="false"/>
+          <w:color w:val="F8F8F2"/>
+          <w:spacing w:val="0"/>
+          <w:sz w:val="56"/>
+          <w:szCs w:val="56"/>
+        </w:rPr>
       </w:r>
     </w:p>
     <w:p>
@@ -9471,7 +9662,18 @@
         </w:rPr>
       </w:pPr>
       <w:r>
-        <w:rPr/>
+        <w:rPr>
+          <w:rFonts w:ascii="Roboto Mono;monospace" w:hAnsi="Roboto Mono;monospace"/>
+          <w:b/>
+          <w:bCs/>
+          <w:i w:val="false"/>
+          <w:caps w:val="false"/>
+          <w:smallCaps w:val="false"/>
+          <w:color w:val="F8F8F2"/>
+          <w:spacing w:val="0"/>
+          <w:sz w:val="56"/>
+          <w:szCs w:val="56"/>
+        </w:rPr>
       </w:r>
     </w:p>
     <w:p>
@@ -9495,7 +9697,18 @@
         </w:rPr>
       </w:pPr>
       <w:r>
-        <w:rPr/>
+        <w:rPr>
+          <w:rFonts w:ascii="Roboto Mono;monospace" w:hAnsi="Roboto Mono;monospace"/>
+          <w:b/>
+          <w:bCs/>
+          <w:i w:val="false"/>
+          <w:caps w:val="false"/>
+          <w:smallCaps w:val="false"/>
+          <w:color w:val="F8F8F2"/>
+          <w:spacing w:val="0"/>
+          <w:sz w:val="56"/>
+          <w:szCs w:val="56"/>
+        </w:rPr>
       </w:r>
     </w:p>
     <w:p>
@@ -9519,7 +9732,18 @@
         </w:rPr>
       </w:pPr>
       <w:r>
-        <w:rPr/>
+        <w:rPr>
+          <w:rFonts w:ascii="Roboto Mono;monospace" w:hAnsi="Roboto Mono;monospace"/>
+          <w:b/>
+          <w:bCs/>
+          <w:i w:val="false"/>
+          <w:caps w:val="false"/>
+          <w:smallCaps w:val="false"/>
+          <w:color w:val="F8F8F2"/>
+          <w:spacing w:val="0"/>
+          <w:sz w:val="56"/>
+          <w:szCs w:val="56"/>
+        </w:rPr>
       </w:r>
     </w:p>
     <w:p>
@@ -9543,7 +9767,18 @@
         </w:rPr>
       </w:pPr>
       <w:r>
-        <w:rPr/>
+        <w:rPr>
+          <w:rFonts w:ascii="Roboto Mono;monospace" w:hAnsi="Roboto Mono;monospace"/>
+          <w:b/>
+          <w:bCs/>
+          <w:i w:val="false"/>
+          <w:caps w:val="false"/>
+          <w:smallCaps w:val="false"/>
+          <w:color w:val="F8F8F2"/>
+          <w:spacing w:val="0"/>
+          <w:sz w:val="56"/>
+          <w:szCs w:val="56"/>
+        </w:rPr>
       </w:r>
     </w:p>
     <w:p>
@@ -10365,7 +10600,7 @@
     <w:pPr>
       <w:widowControl/>
       <w:suppressAutoHyphens w:val="true"/>
-      <w:overflowPunct w:val="true"/>
+      <w:overflowPunct w:val="false"/>
       <w:bidi w:val="0"/>
       <w:spacing w:before="0" w:after="0"/>
       <w:jc w:val="left"/>

</xml_diff>